<commit_message>
Make spike run, tests are completely abandoned
</commit_message>
<xml_diff>
--- a/spec/fixtures/input_document.docx
+++ b/spec/fixtures/input_document.docx
@@ -295,7 +295,7 @@
         </w:numPr>
       </w:pPr>
       <w:r>
-        <w:t>Can populate tables.</w:t>
+        <w:t>Can populate table rows with a sequence:</w:t>
       </w:r>
     </w:p>
     <w:p>
@@ -331,57 +331,91 @@
           <w:ilvl w:val="1"/>
           <w:numId w:val="1"/>
         </w:numPr>
-      </w:pPr>
-      <w:r>
-        <w:t xml:space="preserve">The first column of the second row holds a unique table </w:t>
-      </w:r>
-      <w:r>
-        <w:t>identifier</w:t>
-      </w:r>
-      <w:r>
-        <w:t xml:space="preserve">.  The table </w:t>
-      </w:r>
-      <w:r>
-        <w:t>identifier</w:t>
-      </w:r>
-      <w:r>
-        <w:t xml:space="preserve"> will be used to identify the information sent to populate the table.</w:t>
-      </w:r>
-    </w:p>
-    <w:p>
-      <w:pPr>
-        <w:pStyle w:val="ListParagraph"/>
-        <w:numPr>
-          <w:ilvl w:val="1"/>
-          <w:numId w:val="1"/>
-        </w:numPr>
-      </w:pPr>
-      <w:r>
-        <w:t xml:space="preserve">Each column will have a merge field tag </w:t>
-      </w:r>
-      <w:r>
-        <w:t>that</w:t>
-      </w:r>
-      <w:r>
-        <w:t xml:space="preserve"> is used to identify the column</w:t>
-      </w:r>
-      <w:r>
-        <w:t>s</w:t>
-      </w:r>
-      <w:r>
+        <w:rPr>
+          <w:b/>
+        </w:rPr>
+      </w:pPr>
+      <w:r>
+        <w:t xml:space="preserve">In whichever row you want to start the sequence, insert three rows – the first and third should have </w:t>
+      </w:r>
+      <w:proofErr w:type="spellStart"/>
+      <w:r>
+        <w:rPr>
+          <w:b/>
+          <w:i/>
+        </w:rPr>
+        <w:t>start_</w:t>
+      </w:r>
+      <w:r>
+        <w:rPr>
+          <w:i/>
+        </w:rPr>
+        <w:t>unique_token</w:t>
+      </w:r>
+      <w:proofErr w:type="spellEnd"/>
+      <w:r>
+        <w:rPr>
+          <w:i/>
+        </w:rPr>
         <w:t xml:space="preserve"> </w:t>
       </w:r>
       <w:r>
-        <w:t>where the data will be inserted.</w:t>
-      </w:r>
-    </w:p>
-    <w:p>
-      <w:pPr>
-        <w:pStyle w:val="ListParagraph"/>
+        <w:t>and</w:t>
+      </w:r>
+      <w:r>
+        <w:rPr>
+          <w:i/>
+        </w:rPr>
+        <w:t xml:space="preserve"> </w:t>
+      </w:r>
+      <w:proofErr w:type="spellStart"/>
+      <w:r>
         <w:rPr>
           <w:b/>
-        </w:rPr>
-      </w:pPr>
+          <w:i/>
+        </w:rPr>
+        <w:t>end_</w:t>
+      </w:r>
+      <w:r>
+        <w:rPr>
+          <w:i/>
+        </w:rPr>
+        <w:t>unique_token</w:t>
+      </w:r>
+      <w:proofErr w:type="spellEnd"/>
+      <w:r>
+        <w:rPr>
+          <w:i/>
+        </w:rPr>
+        <w:t xml:space="preserve"> </w:t>
+      </w:r>
+      <w:r>
+        <w:t xml:space="preserve">MAILMERGE fields in the first column, and nothing in the rest of the row.  The second row, between the </w:t>
+      </w:r>
+      <w:r>
+        <w:rPr>
+          <w:b/>
+        </w:rPr>
+        <w:t>start</w:t>
+      </w:r>
+      <w:r>
+        <w:t xml:space="preserve"> and </w:t>
+      </w:r>
+      <w:r>
+        <w:rPr>
+          <w:b/>
+        </w:rPr>
+        <w:t>end</w:t>
+      </w:r>
+      <w:r>
+        <w:t xml:space="preserve"> token rows, will be repeated once per item in the sequence, and should have mail merge fields that will be replaced with the given attribute of each item.</w:t>
+      </w:r>
+      <w:r>
+        <w:rPr>
+          <w:b/>
+        </w:rPr>
+        <w:t xml:space="preserve"> </w:t>
+      </w:r>
     </w:p>
     <w:p/>
     <w:tbl>
@@ -399,7 +433,7 @@
       <w:tr>
         <w:tc>
           <w:tcPr>
-            <w:tcW w:w="1771" w:type="dxa"/>
+            <w:tcW w:w="2228" w:type="dxa"/>
             <w:shd w:val="clear" w:color="auto" w:fill="8DB3E2" w:themeFill="text2" w:themeFillTint="66"/>
           </w:tcPr>
           <w:p>
@@ -489,15 +523,15 @@
       <w:tr>
         <w:tc>
           <w:tcPr>
-            <w:tcW w:w="1771" w:type="dxa"/>
+            <w:tcW w:w="2228" w:type="dxa"/>
           </w:tcPr>
           <w:p>
-            <w:fldSimple w:instr=" MERGEFIELD table_identifier_1 \* MERGEFORMAT ">
+            <w:fldSimple w:instr=" MERGEFIELD start_meals \* MERGEFORMAT ">
               <w:r>
                 <w:rPr>
                   <w:noProof/>
                 </w:rPr>
-                <w:t>«table_identifier_1»</w:t>
+                <w:t>«start_meals»</w:t>
               </w:r>
             </w:fldSimple>
           </w:p>
@@ -524,7 +558,7 @@
       <w:tr>
         <w:tc>
           <w:tcPr>
-            <w:tcW w:w="1771" w:type="dxa"/>
+            <w:tcW w:w="2228" w:type="dxa"/>
           </w:tcPr>
           <w:p>
             <w:fldSimple w:instr=" MERGEFIELD meal \* MERGEFORMAT ">
@@ -589,6 +623,49 @@
           </w:p>
         </w:tc>
       </w:tr>
+      <w:tr>
+        <w:tc>
+          <w:tcPr>
+            <w:tcW w:w="2228" w:type="dxa"/>
+          </w:tcPr>
+          <w:p>
+            <w:fldSimple w:instr=" MERGEFIELD end_meals \* MERGEFORMAT ">
+              <w:r>
+                <w:rPr>
+                  <w:noProof/>
+                </w:rPr>
+                <w:t>«end_meals»</w:t>
+              </w:r>
+            </w:fldSimple>
+          </w:p>
+        </w:tc>
+        <w:tc>
+          <w:tcPr>
+            <w:tcW w:w="1771" w:type="dxa"/>
+          </w:tcPr>
+          <w:p>
+            <w:pPr>
+              <w:jc w:val="right"/>
+            </w:pPr>
+          </w:p>
+        </w:tc>
+        <w:tc>
+          <w:tcPr>
+            <w:tcW w:w="1771" w:type="dxa"/>
+          </w:tcPr>
+          <w:p>
+            <w:pPr>
+              <w:jc w:val="center"/>
+            </w:pPr>
+          </w:p>
+        </w:tc>
+        <w:tc>
+          <w:tcPr>
+            <w:tcW w:w="1771" w:type="dxa"/>
+          </w:tcPr>
+          <w:p/>
+        </w:tc>
+      </w:tr>
     </w:tbl>
     <w:p/>
     <w:p>
@@ -754,12 +831,12 @@
       </w:pPr>
     </w:p>
     <w:p>
-      <w:fldSimple w:instr=" MERGEFIELD start_owner_signature \* MERGEFORMAT ">
+      <w:fldSimple w:instr=" MERGEFIELD start_owners \* MERGEFORMAT ">
         <w:r>
           <w:rPr>
             <w:noProof/>
           </w:rPr>
-          <w:t>«start_owner_signature»</w:t>
+          <w:t>«start_owners»</w:t>
         </w:r>
       </w:fldSimple>
       <w:r>
@@ -855,12 +932,12 @@
       </w:r>
     </w:p>
     <w:p>
-      <w:fldSimple w:instr=" MERGEFIELD end_owner_signature \* MERGEFORMAT ">
+      <w:fldSimple w:instr=" MERGEFIELD end_owners \* MERGEFORMAT ">
         <w:r>
           <w:rPr>
             <w:noProof/>
           </w:rPr>
-          <w:t>«end_owner_signature»</w:t>
+          <w:t>«end_owners»</w:t>
         </w:r>
       </w:fldSimple>
       <w:bookmarkEnd w:id="2"/>

</xml_diff>

<commit_message>
New/revised fixture documents and inputs
</commit_message>
<xml_diff>
--- a/spec/fixtures/input_document.docx
+++ b/spec/fixtures/input_document.docx
@@ -338,7 +338,6 @@
       <w:r>
         <w:t xml:space="preserve">In whichever row you want to start the sequence, insert three rows – the first and third should have </w:t>
       </w:r>
-      <w:proofErr w:type="spellStart"/>
       <w:r>
         <w:rPr>
           <w:b/>
@@ -350,25 +349,17 @@
         <w:rPr>
           <w:i/>
         </w:rPr>
-        <w:t>unique_token</w:t>
-      </w:r>
-      <w:proofErr w:type="spellEnd"/>
+        <w:t xml:space="preserve">unique_token </w:t>
+      </w:r>
+      <w:r>
+        <w:t>and</w:t>
+      </w:r>
       <w:r>
         <w:rPr>
           <w:i/>
         </w:rPr>
         <w:t xml:space="preserve"> </w:t>
       </w:r>
-      <w:r>
-        <w:t>and</w:t>
-      </w:r>
-      <w:r>
-        <w:rPr>
-          <w:i/>
-        </w:rPr>
-        <w:t xml:space="preserve"> </w:t>
-      </w:r>
-      <w:proofErr w:type="spellStart"/>
       <w:r>
         <w:rPr>
           <w:b/>
@@ -380,43 +371,41 @@
         <w:rPr>
           <w:i/>
         </w:rPr>
-        <w:t>unique_token</w:t>
-      </w:r>
-      <w:proofErr w:type="spellEnd"/>
-      <w:r>
-        <w:rPr>
-          <w:i/>
+        <w:t xml:space="preserve">unique_token </w:t>
+      </w:r>
+      <w:r>
+        <w:t xml:space="preserve">MAILMERGE fields in the first column, and nothing in the rest of the row.  The second row, between the </w:t>
+      </w:r>
+      <w:r>
+        <w:rPr>
+          <w:b/>
+        </w:rPr>
+        <w:t>start</w:t>
+      </w:r>
+      <w:r>
+        <w:t xml:space="preserve"> and </w:t>
+      </w:r>
+      <w:r>
+        <w:rPr>
+          <w:b/>
+        </w:rPr>
+        <w:t>end</w:t>
+      </w:r>
+      <w:r>
+        <w:t xml:space="preserve"> token rows, will be repeated once per item in the sequence, and should have mail merge fields that will be replaced with the given attribute of each item.</w:t>
+      </w:r>
+      <w:r>
+        <w:rPr>
+          <w:b/>
         </w:rPr>
         <w:t xml:space="preserve"> </w:t>
       </w:r>
-      <w:r>
-        <w:t xml:space="preserve">MAILMERGE fields in the first column, and nothing in the rest of the row.  The second row, between the </w:t>
-      </w:r>
-      <w:r>
-        <w:rPr>
-          <w:b/>
-        </w:rPr>
-        <w:t>start</w:t>
-      </w:r>
-      <w:r>
-        <w:t xml:space="preserve"> and </w:t>
-      </w:r>
-      <w:r>
-        <w:rPr>
-          <w:b/>
-        </w:rPr>
-        <w:t>end</w:t>
-      </w:r>
-      <w:r>
-        <w:t xml:space="preserve"> token rows, will be repeated once per item in the sequence, and should have mail merge fields that will be replaced with the given attribute of each item.</w:t>
-      </w:r>
-      <w:r>
-        <w:rPr>
-          <w:b/>
-        </w:rPr>
-        <w:t xml:space="preserve"> </w:t>
-      </w:r>
-    </w:p>
+    </w:p>
+    <w:p/>
+    <w:p/>
+    <w:p/>
+    <w:p/>
+    <w:p/>
     <w:p/>
     <w:tbl>
       <w:tblPr>
@@ -438,6 +427,7 @@
           </w:tcPr>
           <w:p>
             <w:pPr>
+              <w:keepNext/>
               <w:jc w:val="center"/>
               <w:rPr>
                 <w:b/>
@@ -460,6 +450,7 @@
           </w:tcPr>
           <w:p>
             <w:pPr>
+              <w:keepNext/>
               <w:jc w:val="center"/>
               <w:rPr>
                 <w:b/>
@@ -482,6 +473,7 @@
           </w:tcPr>
           <w:p>
             <w:pPr>
+              <w:keepNext/>
               <w:jc w:val="center"/>
               <w:rPr>
                 <w:b/>
@@ -504,6 +496,7 @@
           </w:tcPr>
           <w:p>
             <w:pPr>
+              <w:keepNext/>
               <w:jc w:val="center"/>
               <w:rPr>
                 <w:b/>
@@ -526,6 +519,9 @@
             <w:tcW w:w="2228" w:type="dxa"/>
           </w:tcPr>
           <w:p>
+            <w:pPr>
+              <w:keepNext/>
+            </w:pPr>
             <w:fldSimple w:instr=" MERGEFIELD start_meals \* MERGEFORMAT ">
               <w:r>
                 <w:rPr>
@@ -540,19 +536,31 @@
           <w:tcPr>
             <w:tcW w:w="1771" w:type="dxa"/>
           </w:tcPr>
-          <w:p/>
+          <w:p>
+            <w:pPr>
+              <w:keepNext/>
+            </w:pPr>
+          </w:p>
         </w:tc>
         <w:tc>
           <w:tcPr>
             <w:tcW w:w="1771" w:type="dxa"/>
           </w:tcPr>
-          <w:p/>
+          <w:p>
+            <w:pPr>
+              <w:keepNext/>
+            </w:pPr>
+          </w:p>
         </w:tc>
         <w:tc>
           <w:tcPr>
             <w:tcW w:w="1771" w:type="dxa"/>
           </w:tcPr>
-          <w:p/>
+          <w:p>
+            <w:pPr>
+              <w:keepNext/>
+            </w:pPr>
+          </w:p>
         </w:tc>
       </w:tr>
       <w:tr>
@@ -561,6 +569,9 @@
             <w:tcW w:w="2228" w:type="dxa"/>
           </w:tcPr>
           <w:p>
+            <w:pPr>
+              <w:keepNext/>
+            </w:pPr>
             <w:fldSimple w:instr=" MERGEFIELD meal \* MERGEFORMAT ">
               <w:r>
                 <w:rPr>
@@ -577,16 +588,9 @@
           </w:tcPr>
           <w:p>
             <w:pPr>
+              <w:keepNext/>
               <w:jc w:val="right"/>
             </w:pPr>
-            <w:fldSimple w:instr=" MERGEFIELD drink \* MERGEFORMAT ">
-              <w:r>
-                <w:rPr>
-                  <w:noProof/>
-                </w:rPr>
-                <w:t>«drink»</w:t>
-              </w:r>
-            </w:fldSimple>
           </w:p>
         </w:tc>
         <w:tc>
@@ -595,6 +599,7 @@
           </w:tcPr>
           <w:p>
             <w:pPr>
+              <w:keepNext/>
               <w:jc w:val="center"/>
             </w:pPr>
             <w:fldSimple w:instr=" MERGEFIELD appetizer \* MERGEFORMAT ">
@@ -612,6 +617,9 @@
             <w:tcW w:w="1771" w:type="dxa"/>
           </w:tcPr>
           <w:p>
+            <w:pPr>
+              <w:keepNext/>
+            </w:pPr>
             <w:fldSimple w:instr=" MERGEFIELD dessert \* MERGEFORMAT ">
               <w:r>
                 <w:rPr>
@@ -629,6 +637,58 @@
             <w:tcW w:w="2228" w:type="dxa"/>
           </w:tcPr>
           <w:p>
+            <w:pPr>
+              <w:keepNext/>
+            </w:pPr>
+            <w:fldSimple w:instr=" MERGEFIELD drink \* MERGEFORMAT ">
+              <w:r>
+                <w:rPr>
+                  <w:noProof/>
+                </w:rPr>
+                <w:t>«drink»</w:t>
+              </w:r>
+            </w:fldSimple>
+          </w:p>
+        </w:tc>
+        <w:tc>
+          <w:tcPr>
+            <w:tcW w:w="1771" w:type="dxa"/>
+          </w:tcPr>
+          <w:p>
+            <w:pPr>
+              <w:keepNext/>
+              <w:jc w:val="right"/>
+            </w:pPr>
+          </w:p>
+        </w:tc>
+        <w:tc>
+          <w:tcPr>
+            <w:tcW w:w="1771" w:type="dxa"/>
+          </w:tcPr>
+          <w:p>
+            <w:pPr>
+              <w:keepNext/>
+              <w:jc w:val="center"/>
+            </w:pPr>
+          </w:p>
+        </w:tc>
+        <w:tc>
+          <w:tcPr>
+            <w:tcW w:w="1771" w:type="dxa"/>
+          </w:tcPr>
+          <w:p>
+            <w:pPr>
+              <w:keepNext/>
+            </w:pPr>
+          </w:p>
+        </w:tc>
+      </w:tr>
+      <w:tr>
+        <w:tc>
+          <w:tcPr>
+            <w:tcW w:w="2228" w:type="dxa"/>
+          </w:tcPr>
+          <w:p>
             <w:fldSimple w:instr=" MERGEFIELD end_meals \* MERGEFORMAT ">
               <w:r>
                 <w:rPr>
@@ -669,18 +729,6 @@
     </w:tbl>
     <w:p/>
     <w:p>
-      <w:r>
-        <w:br/>
-      </w:r>
-    </w:p>
-    <w:p>
-      <w:r>
-        <w:br/>
-      </w:r>
-    </w:p>
-    <w:p/>
-    <w:p/>
-    <w:p>
       <w:pPr>
         <w:pStyle w:val="ListParagraph"/>
         <w:numPr>
@@ -689,12 +737,6 @@
         </w:numPr>
       </w:pPr>
       <w:r>
-        <w:rPr>
-          <w:highlight w:val="lightGray"/>
-        </w:rPr>
-        <w:br w:type="column"/>
-      </w:r>
-      <w:r>
         <w:t>Can repeat a block with a sequential index:</w:t>
       </w:r>
     </w:p>
@@ -738,14 +780,12 @@
       <w:r>
         <w:t xml:space="preserve"> mail </w:t>
       </w:r>
-      <w:proofErr w:type="spellStart"/>
       <w:r>
         <w:t>MERGEFIELD</w:t>
       </w:r>
       <w:r>
         <w:t>s</w:t>
       </w:r>
-      <w:proofErr w:type="spellEnd"/>
       <w:r>
         <w:t xml:space="preserve"> </w:t>
       </w:r>
@@ -764,7 +804,6 @@
       <w:r>
         <w:t xml:space="preserve">Around the block, insert a </w:t>
       </w:r>
-      <w:proofErr w:type="spellStart"/>
       <w:r>
         <w:rPr>
           <w:b/>
@@ -776,25 +815,17 @@
         <w:rPr>
           <w:i/>
         </w:rPr>
-        <w:t>unique_token</w:t>
-      </w:r>
-      <w:proofErr w:type="spellEnd"/>
+        <w:t xml:space="preserve">unique_token </w:t>
+      </w:r>
+      <w:r>
+        <w:t>and</w:t>
+      </w:r>
       <w:r>
         <w:rPr>
           <w:i/>
         </w:rPr>
         <w:t xml:space="preserve"> </w:t>
       </w:r>
-      <w:r>
-        <w:t>and</w:t>
-      </w:r>
-      <w:r>
-        <w:rPr>
-          <w:i/>
-        </w:rPr>
-        <w:t xml:space="preserve"> </w:t>
-      </w:r>
-      <w:proofErr w:type="spellStart"/>
       <w:r>
         <w:rPr>
           <w:b/>
@@ -808,7 +839,6 @@
         </w:rPr>
         <w:t>unique_token</w:t>
       </w:r>
-      <w:proofErr w:type="spellEnd"/>
       <w:r>
         <w:t xml:space="preserve"> MAILMERGE markers to indicate the boundaries of the block to repeat.</w:t>
       </w:r>
@@ -839,15 +869,6 @@
           <w:t>«start_owners»</w:t>
         </w:r>
       </w:fldSimple>
-      <w:r>
-        <w:fldChar w:fldCharType="begin"/>
-      </w:r>
-      <w:r>
-        <w:instrText xml:space="preserve"> SET sss \* MERGEFORMAT </w:instrText>
-      </w:r>
-      <w:r>
-        <w:fldChar w:fldCharType="end"/>
-      </w:r>
     </w:p>
     <w:p>
       <w:pPr>
@@ -931,6 +952,7 @@
         <w:t>including this line.</w:t>
       </w:r>
     </w:p>
+    <w:p/>
     <w:p>
       <w:fldSimple w:instr=" MERGEFIELD end_owners \* MERGEFORMAT ">
         <w:r>
@@ -942,6 +964,52 @@
       </w:fldSimple>
       <w:bookmarkEnd w:id="2"/>
     </w:p>
+    <w:p/>
+    <w:p>
+      <w:fldSimple w:instr=" MERGEFIELD start_owners \* MERGEFORMAT ">
+        <w:r>
+          <w:rPr>
+            <w:noProof/>
+          </w:rPr>
+          <w:t>«start_owners»</w:t>
+        </w:r>
+      </w:fldSimple>
+    </w:p>
+    <w:p>
+      <w:pPr>
+        <w:pBdr>
+          <w:top w:val="single" w:sz="4" w:space="1" w:color="auto"/>
+          <w:left w:val="single" w:sz="4" w:space="4" w:color="auto"/>
+          <w:bottom w:val="single" w:sz="4" w:space="1" w:color="auto"/>
+          <w:right w:val="single" w:sz="4" w:space="4" w:color="auto"/>
+        </w:pBdr>
+      </w:pPr>
+      <w:r>
+        <w:t xml:space="preserve">Yay look it’s </w:t>
+      </w:r>
+      <w:fldSimple w:instr=" MERGEFIELD first_name \* MERGEFORMAT ">
+        <w:r>
+          <w:rPr>
+            <w:noProof/>
+          </w:rPr>
+          <w:t>«first_name»</w:t>
+        </w:r>
+      </w:fldSimple>
+      <w:r>
+        <w:t xml:space="preserve"> </w:t>
+      </w:r>
+    </w:p>
+    <w:p>
+      <w:fldSimple w:instr=" MERGEFIELD end_owners \* MERGEFORMAT ">
+        <w:r>
+          <w:rPr>
+            <w:noProof/>
+          </w:rPr>
+          <w:t>«end_owners»</w:t>
+        </w:r>
+      </w:fldSimple>
+    </w:p>
+    <w:p/>
     <w:sectPr>
       <w:headerReference w:type="default" r:id="rId5"/>
       <w:pgSz w:w="12240" w:h="15840"/>

</xml_diff>

<commit_message>
Refactor and add more robust tests
</commit_message>
<xml_diff>
--- a/spec/fixtures/input_document.docx
+++ b/spec/fixtures/input_document.docx
@@ -338,40 +338,70 @@
       <w:r>
         <w:t xml:space="preserve">In whichever row you want to start the sequence, insert three rows – the first and third should have </w:t>
       </w:r>
+      <w:proofErr w:type="spellStart"/>
       <w:r>
         <w:rPr>
           <w:b/>
           <w:i/>
         </w:rPr>
-        <w:t>start_</w:t>
-      </w:r>
-      <w:r>
-        <w:rPr>
-          <w:i/>
-        </w:rPr>
-        <w:t xml:space="preserve">unique_token </w:t>
-      </w:r>
-      <w:r>
-        <w:t>and</w:t>
-      </w:r>
-      <w:r>
-        <w:rPr>
-          <w:i/>
-        </w:rPr>
-        <w:t xml:space="preserve"> </w:t>
+        <w:t>start</w:t>
       </w:r>
       <w:r>
         <w:rPr>
           <w:b/>
           <w:i/>
         </w:rPr>
-        <w:t>end_</w:t>
+        <w:t>:</w:t>
       </w:r>
       <w:r>
         <w:rPr>
           <w:i/>
         </w:rPr>
-        <w:t xml:space="preserve">unique_token </w:t>
+        <w:t>unique_token</w:t>
+      </w:r>
+      <w:proofErr w:type="spellEnd"/>
+      <w:r>
+        <w:rPr>
+          <w:i/>
+        </w:rPr>
+        <w:t xml:space="preserve"> </w:t>
+      </w:r>
+      <w:r>
+        <w:t>and</w:t>
+      </w:r>
+      <w:r>
+        <w:rPr>
+          <w:i/>
+        </w:rPr>
+        <w:t xml:space="preserve"> </w:t>
+      </w:r>
+      <w:proofErr w:type="spellStart"/>
+      <w:r>
+        <w:rPr>
+          <w:b/>
+          <w:i/>
+        </w:rPr>
+        <w:t>end</w:t>
+      </w:r>
+      <w:r>
+        <w:rPr>
+          <w:b/>
+          <w:i/>
+        </w:rPr>
+        <w:t>:</w:t>
+      </w:r>
+      <w:r>
+        <w:rPr>
+          <w:i/>
+        </w:rPr>
+        <w:t>unique_token</w:t>
+      </w:r>
+      <w:proofErr w:type="spellEnd"/>
+      <w:r>
+        <w:rPr>
+          <w:i/>
+        </w:rPr>
+        <w:t xml:space="preserve"> </w:t>
       </w:r>
       <w:r>
         <w:t xml:space="preserve">MAILMERGE fields in the first column, and nothing in the rest of the row.  The second row, between the </w:t>
@@ -522,12 +552,12 @@
             <w:pPr>
               <w:keepNext/>
             </w:pPr>
-            <w:fldSimple w:instr=" MERGEFIELD start_meals \* MERGEFORMAT ">
+            <w:fldSimple w:instr=" MERGEFIELD start:meals \* MERGEFORMAT ">
               <w:r>
                 <w:rPr>
                   <w:noProof/>
                 </w:rPr>
-                <w:t>«start_meals»</w:t>
+                <w:t>«start:meals»</w:t>
               </w:r>
             </w:fldSimple>
           </w:p>
@@ -689,12 +719,12 @@
             <w:tcW w:w="2228" w:type="dxa"/>
           </w:tcPr>
           <w:p>
-            <w:fldSimple w:instr=" MERGEFIELD end_meals \* MERGEFORMAT ">
+            <w:fldSimple w:instr=" MERGEFIELD end:meals \* MERGEFORMAT ">
               <w:r>
                 <w:rPr>
                   <w:noProof/>
                 </w:rPr>
-                <w:t>«end_meals»</w:t>
+                <w:t>«end:meals»</w:t>
               </w:r>
             </w:fldSimple>
           </w:p>
@@ -780,12 +810,14 @@
       <w:r>
         <w:t xml:space="preserve"> mail </w:t>
       </w:r>
+      <w:proofErr w:type="spellStart"/>
       <w:r>
         <w:t>MERGEFIELD</w:t>
       </w:r>
       <w:r>
         <w:t>s</w:t>
       </w:r>
+      <w:proofErr w:type="spellEnd"/>
       <w:r>
         <w:t xml:space="preserve"> </w:t>
       </w:r>
@@ -804,34 +836,20 @@
       <w:r>
         <w:t xml:space="preserve">Around the block, insert a </w:t>
       </w:r>
+      <w:proofErr w:type="spellStart"/>
       <w:r>
         <w:rPr>
           <w:b/>
           <w:i/>
         </w:rPr>
-        <w:t>start_</w:t>
-      </w:r>
-      <w:r>
-        <w:rPr>
-          <w:i/>
-        </w:rPr>
-        <w:t xml:space="preserve">unique_token </w:t>
-      </w:r>
-      <w:r>
-        <w:t>and</w:t>
-      </w:r>
-      <w:r>
-        <w:rPr>
-          <w:i/>
-        </w:rPr>
-        <w:t xml:space="preserve"> </w:t>
+        <w:t>start</w:t>
       </w:r>
       <w:r>
         <w:rPr>
           <w:b/>
           <w:i/>
         </w:rPr>
-        <w:t>end_</w:t>
+        <w:t>:</w:t>
       </w:r>
       <w:r>
         <w:rPr>
@@ -839,6 +857,44 @@
         </w:rPr>
         <w:t>unique_token</w:t>
       </w:r>
+      <w:proofErr w:type="spellEnd"/>
+      <w:r>
+        <w:rPr>
+          <w:i/>
+        </w:rPr>
+        <w:t xml:space="preserve"> </w:t>
+      </w:r>
+      <w:r>
+        <w:t>and</w:t>
+      </w:r>
+      <w:r>
+        <w:rPr>
+          <w:i/>
+        </w:rPr>
+        <w:t xml:space="preserve"> </w:t>
+      </w:r>
+      <w:proofErr w:type="spellStart"/>
+      <w:r>
+        <w:rPr>
+          <w:b/>
+          <w:i/>
+        </w:rPr>
+        <w:t>end</w:t>
+      </w:r>
+      <w:r>
+        <w:rPr>
+          <w:b/>
+          <w:i/>
+        </w:rPr>
+        <w:t>:</w:t>
+      </w:r>
+      <w:r>
+        <w:rPr>
+          <w:i/>
+        </w:rPr>
+        <w:t>unique_token</w:t>
+      </w:r>
+      <w:proofErr w:type="spellEnd"/>
       <w:r>
         <w:t xml:space="preserve"> MAILMERGE markers to indicate the boundaries of the block to repeat.</w:t>
       </w:r>
@@ -861,12 +917,12 @@
       </w:pPr>
     </w:p>
     <w:p>
-      <w:fldSimple w:instr=" MERGEFIELD start_owners \* MERGEFORMAT ">
+      <w:fldSimple w:instr=" MERGEFIELD start:owners \* MERGEFORMAT ">
         <w:r>
           <w:rPr>
             <w:noProof/>
           </w:rPr>
-          <w:t>«start_owners»</w:t>
+          <w:t>«start:owners»</w:t>
         </w:r>
       </w:fldSimple>
     </w:p>
@@ -954,24 +1010,24 @@
     </w:p>
     <w:p/>
     <w:p>
-      <w:fldSimple w:instr=" MERGEFIELD end_owners \* MERGEFORMAT ">
+      <w:fldSimple w:instr=" MERGEFIELD end:owners \* MERGEFORMAT ">
         <w:r>
           <w:rPr>
             <w:noProof/>
           </w:rPr>
-          <w:t>«end_owners»</w:t>
+          <w:t>«end:owners»</w:t>
         </w:r>
       </w:fldSimple>
       <w:bookmarkEnd w:id="2"/>
     </w:p>
     <w:p/>
     <w:p>
-      <w:fldSimple w:instr=" MERGEFIELD start_owners \* MERGEFORMAT ">
+      <w:fldSimple w:instr=" MERGEFIELD start:owners \* MERGEFORMAT ">
         <w:r>
           <w:rPr>
             <w:noProof/>
           </w:rPr>
-          <w:t>«start_owners»</w:t>
+          <w:t>«start:owners»</w:t>
         </w:r>
       </w:fldSimple>
     </w:p>
@@ -984,8 +1040,13 @@
           <w:right w:val="single" w:sz="4" w:space="4" w:color="auto"/>
         </w:pBdr>
       </w:pPr>
-      <w:r>
-        <w:t xml:space="preserve">Yay look it’s </w:t>
+      <w:proofErr w:type="spellStart"/>
+      <w:r>
+        <w:t>Yay</w:t>
+      </w:r>
+      <w:proofErr w:type="spellEnd"/>
+      <w:r>
+        <w:t xml:space="preserve"> look it’s </w:t>
       </w:r>
       <w:fldSimple w:instr=" MERGEFIELD first_name \* MERGEFORMAT ">
         <w:r>
@@ -1000,12 +1061,12 @@
       </w:r>
     </w:p>
     <w:p>
-      <w:fldSimple w:instr=" MERGEFIELD end_owners \* MERGEFORMAT ">
+      <w:fldSimple w:instr=" MERGEFIELD end:owners \* MERGEFORMAT ">
         <w:r>
           <w:rPr>
             <w:noProof/>
           </w:rPr>
-          <w:t>«end_owners»</w:t>
+          <w:t>«end:owners»</w:t>
         </w:r>
       </w:fldSimple>
     </w:p>

</xml_diff>